<commit_message>
Revised notebook and proposal
</commit_message>
<xml_diff>
--- a/ETL project proposal.docx
+++ b/ETL project proposal.docx
@@ -23,8 +23,10 @@
           <w:rFonts w:cstheme="minorHAnsi"/>
           <w:b/>
           <w:bCs/>
+          <w:color w:val="1D1C1D"/>
           <w:sz w:val="32"/>
           <w:szCs w:val="32"/>
+          <w:shd w:val="clear" w:color="auto" w:fill="F8F8F8"/>
         </w:rPr>
       </w:pPr>
       <w:r>
@@ -37,7 +39,45 @@
           <w:szCs w:val="32"/>
           <w:shd w:val="clear" w:color="auto" w:fill="F8F8F8"/>
         </w:rPr>
-        <w:t>Transportation Through the Decade</w:t>
+        <w:t>VINO</w:t>
+      </w:r>
+    </w:p>
+    <w:p>
+      <w:pPr>
+        <w:jc w:val="center"/>
+        <w:rPr>
+          <w:rFonts w:cstheme="minorHAnsi"/>
+          <w:b/>
+          <w:bCs/>
+          <w:sz w:val="28"/>
+          <w:szCs w:val="28"/>
+        </w:rPr>
+      </w:pPr>
+      <w:proofErr w:type="spellStart"/>
+      <w:r>
+        <w:rPr>
+          <w:rFonts w:cstheme="minorHAnsi"/>
+          <w:b/>
+          <w:bCs/>
+          <w:color w:val="1D1C1D"/>
+          <w:sz w:val="28"/>
+          <w:szCs w:val="28"/>
+          <w:shd w:val="clear" w:color="auto" w:fill="F8F8F8"/>
+        </w:rPr>
+        <w:t>Github</w:t>
+      </w:r>
+      <w:proofErr w:type="spellEnd"/>
+      <w:r>
+        <w:rPr>
+          <w:rFonts w:cstheme="minorHAnsi"/>
+          <w:b/>
+          <w:bCs/>
+          <w:color w:val="1D1C1D"/>
+          <w:sz w:val="28"/>
+          <w:szCs w:val="28"/>
+          <w:shd w:val="clear" w:color="auto" w:fill="F8F8F8"/>
+        </w:rPr>
+        <w:t xml:space="preserve"> Repo</w:t>
       </w:r>
     </w:p>
     <w:p>
@@ -74,104 +114,6 @@
     </w:p>
     <w:p>
       <w:pPr>
-        <w:rPr>
-          <w:sz w:val="24"/>
-          <w:szCs w:val="24"/>
-        </w:rPr>
-      </w:pPr>
-      <w:r>
-        <w:rPr>
-          <w:sz w:val="24"/>
-          <w:szCs w:val="24"/>
-        </w:rPr>
-        <w:tab/>
-        <w:t>Matt and Rebecca wanted to get a glimpse into transportation trends for the decade between 2010 and 2020. With traffic growing, rail lines being extended, and</w:t>
-      </w:r>
-      <w:r>
-        <w:rPr>
-          <w:sz w:val="24"/>
-          <w:szCs w:val="24"/>
-        </w:rPr>
-        <w:t xml:space="preserve"> air</w:t>
-      </w:r>
-      <w:r>
-        <w:rPr>
-          <w:sz w:val="24"/>
-          <w:szCs w:val="24"/>
-        </w:rPr>
-        <w:t xml:space="preserve"> travel being more accessible, </w:t>
-      </w:r>
-      <w:r>
-        <w:rPr>
-          <w:sz w:val="24"/>
-          <w:szCs w:val="24"/>
-        </w:rPr>
-        <w:t xml:space="preserve">at least in our immediate community, out curiosity is aimed at growth of the use of the different transportation methods (air, rail, highway) nationally and the effects this has had on employment and personal spending within this field. </w:t>
-      </w:r>
-    </w:p>
-    <w:p>
-      <w:pPr>
-        <w:rPr>
-          <w:b/>
-          <w:bCs/>
-          <w:sz w:val="24"/>
-          <w:szCs w:val="24"/>
-          <w:u w:val="single"/>
-        </w:rPr>
-      </w:pPr>
-      <w:r>
-        <w:rPr>
-          <w:b/>
-          <w:bCs/>
-          <w:sz w:val="24"/>
-          <w:szCs w:val="24"/>
-          <w:u w:val="single"/>
-        </w:rPr>
-        <w:t>Research Questions to Answer:</w:t>
-      </w:r>
-    </w:p>
-    <w:p>
-      <w:pPr>
-        <w:pStyle w:val="ListParagraph"/>
-        <w:numPr>
-          <w:ilvl w:val="0"/>
-          <w:numId w:val="2"/>
-        </w:numPr>
-        <w:rPr>
-          <w:sz w:val="24"/>
-          <w:szCs w:val="24"/>
-        </w:rPr>
-      </w:pPr>
-      <w:r>
-        <w:rPr>
-          <w:sz w:val="24"/>
-          <w:szCs w:val="24"/>
-        </w:rPr>
-        <w:t>What trends are there in air, rail, and highway usage between the years 2010 and 2020?</w:t>
-      </w:r>
-    </w:p>
-    <w:p>
-      <w:pPr>
-        <w:pStyle w:val="ListParagraph"/>
-        <w:numPr>
-          <w:ilvl w:val="0"/>
-          <w:numId w:val="2"/>
-        </w:numPr>
-        <w:rPr>
-          <w:sz w:val="24"/>
-          <w:szCs w:val="24"/>
-        </w:rPr>
-      </w:pPr>
-      <w:r>
-        <w:rPr>
-          <w:sz w:val="24"/>
-          <w:szCs w:val="24"/>
-        </w:rPr>
-        <w:t>Are employment and personal spending correlated to growth or decline in air, rail, and highway usage?</w:t>
-      </w:r>
-    </w:p>
-    <w:p>
-      <w:pPr>
         <w:ind w:left="360"/>
         <w:rPr>
           <w:sz w:val="24"/>
@@ -210,54 +152,23 @@
         <w:rPr>
           <w:b/>
           <w:bCs/>
-          <w:i/>
-          <w:iCs/>
           <w:sz w:val="24"/>
           <w:szCs w:val="24"/>
+          <w:u w:val="single"/>
         </w:rPr>
       </w:pPr>
-      <w:r>
-        <w:rPr>
-          <w:sz w:val="24"/>
-          <w:szCs w:val="24"/>
-        </w:rPr>
-        <w:t>US Monthly Transportation Statistics</w:t>
-      </w:r>
-    </w:p>
-    <w:p>
-      <w:pPr>
-        <w:pStyle w:val="ListParagraph"/>
-        <w:rPr>
-          <w:b/>
-          <w:bCs/>
-          <w:i/>
-          <w:iCs/>
-          <w:sz w:val="24"/>
-          <w:szCs w:val="24"/>
-        </w:rPr>
-      </w:pPr>
-      <w:r>
-        <w:rPr>
-          <w:b/>
-          <w:bCs/>
-          <w:i/>
-          <w:iCs/>
-          <w:sz w:val="24"/>
-          <w:szCs w:val="24"/>
-        </w:rPr>
-        <w:t xml:space="preserve"> </w:t>
-      </w:r>
-      <w:r>
-        <w:rPr>
-          <w:b/>
-          <w:bCs/>
-          <w:i/>
-          <w:iCs/>
-          <w:sz w:val="24"/>
-          <w:szCs w:val="24"/>
-        </w:rPr>
-        <w:t>https://www.kaggle.com/thaddeussegura/us-monthly-transportation-statistics</w:t>
-      </w:r>
+      <w:hyperlink r:id="rId9" w:history="1">
+        <w:r>
+          <w:rPr>
+            <w:rStyle w:val="Hyperlink"/>
+            <w:b/>
+            <w:bCs/>
+            <w:sz w:val="24"/>
+            <w:szCs w:val="24"/>
+          </w:rPr>
+          <w:t>https://www.kaggle.com/zynicide/wine-reviews</w:t>
+        </w:r>
+      </w:hyperlink>
     </w:p>
     <w:p>
       <w:pPr>
@@ -274,17 +185,119 @@
           <w:u w:val="single"/>
         </w:rPr>
       </w:pPr>
+      <w:hyperlink r:id="rId10" w:history="1">
+        <w:r>
+          <w:rPr>
+            <w:rStyle w:val="Hyperlink"/>
+            <w:b/>
+            <w:bCs/>
+            <w:sz w:val="24"/>
+            <w:szCs w:val="24"/>
+          </w:rPr>
+          <w:t>https://www.kaggle.com/piyushgoyal443/red-wine-dataset</w:t>
+        </w:r>
+      </w:hyperlink>
+    </w:p>
+    <w:p>
+      <w:pPr>
+        <w:pStyle w:val="ListParagraph"/>
+        <w:numPr>
+          <w:ilvl w:val="0"/>
+          <w:numId w:val="1"/>
+        </w:numPr>
+        <w:rPr>
+          <w:b/>
+          <w:bCs/>
+          <w:sz w:val="24"/>
+          <w:szCs w:val="24"/>
+          <w:u w:val="single"/>
+        </w:rPr>
+      </w:pPr>
+      <w:hyperlink r:id="rId11" w:history="1">
+        <w:r>
+          <w:rPr>
+            <w:rStyle w:val="Hyperlink"/>
+            <w:b/>
+            <w:bCs/>
+            <w:sz w:val="24"/>
+            <w:szCs w:val="24"/>
+          </w:rPr>
+          <w:t>https://www.globalwinescore.com/api/</w:t>
+        </w:r>
+      </w:hyperlink>
+    </w:p>
+    <w:p>
+      <w:pPr>
+        <w:pStyle w:val="ListParagraph"/>
+        <w:numPr>
+          <w:ilvl w:val="0"/>
+          <w:numId w:val="1"/>
+        </w:numPr>
+        <w:rPr>
+          <w:b/>
+          <w:bCs/>
+          <w:sz w:val="24"/>
+          <w:szCs w:val="24"/>
+          <w:u w:val="single"/>
+        </w:rPr>
+      </w:pPr>
+      <w:hyperlink r:id="rId12" w:history="1">
+        <w:r>
+          <w:rPr>
+            <w:rStyle w:val="Hyperlink"/>
+            <w:b/>
+            <w:bCs/>
+            <w:sz w:val="24"/>
+            <w:szCs w:val="24"/>
+          </w:rPr>
+          <w:t>https://www.back4app.com/database/brendacg/wine-spectator</w:t>
+        </w:r>
+      </w:hyperlink>
+    </w:p>
+    <w:p>
+      <w:pPr>
+        <w:pStyle w:val="ListParagraph"/>
+        <w:numPr>
+          <w:ilvl w:val="0"/>
+          <w:numId w:val="1"/>
+        </w:numPr>
+        <w:rPr>
+          <w:b/>
+          <w:bCs/>
+          <w:sz w:val="24"/>
+          <w:szCs w:val="24"/>
+          <w:u w:val="single"/>
+        </w:rPr>
+      </w:pPr>
+    </w:p>
+    <w:p>
+      <w:pPr>
+        <w:rPr>
+          <w:b/>
+          <w:bCs/>
+          <w:u w:val="single"/>
+        </w:rPr>
+      </w:pPr>
+    </w:p>
+    <w:p>
+      <w:pPr>
+        <w:rPr>
+          <w:b/>
+          <w:bCs/>
+          <w:u w:val="single"/>
+        </w:rPr>
+      </w:pPr>
       <w:r>
         <w:rPr>
-          <w:sz w:val="24"/>
-          <w:szCs w:val="24"/>
+          <w:b/>
+          <w:bCs/>
+          <w:u w:val="single"/>
         </w:rPr>
-        <w:t>The dataset above is large, and extensive, so we broke it down into smaller sets for use in this project.</w:t>
+        <w:t>Design Sketch</w:t>
       </w:r>
     </w:p>
-    <w:p/>
     <w:sectPr>
-      <w:headerReference w:type="default" r:id="rId9"/>
+      <w:headerReference w:type="default" r:id="rId13"/>
       <w:pgSz w:w="12240" w:h="15840"/>
       <w:pgMar w:top="1440" w:right="1440" w:bottom="1440" w:left="1440" w:header="720" w:footer="720" w:gutter="0"/>
       <w:cols w:space="720"/>
@@ -403,7 +416,7 @@
           <w:docPart w:val="3FEF6F907F044628892F218E7B53C5CB"/>
         </w:placeholder>
         <w:dataBinding w:prefixMappings="xmlns:ns0='http://schemas.microsoft.com/office/2006/coverPageProps'" w:xpath="/ns0:CoverPageProperties[1]/ns0:PublishDate[1]" w:storeItemID="{55AF091B-3C7A-41E3-B477-F2FDAA23CFDA}"/>
-        <w:date w:fullDate="2020-12-05T00:00:00Z">
+        <w:date w:fullDate="2021-01-20T00:00:00Z">
           <w:dateFormat w:val="MMMM d, yyyy"/>
           <w:lid w:val="en-US"/>
           <w:storeMappedDataAs w:val="dateTime"/>
@@ -418,10 +431,28 @@
             <w:sz w:val="24"/>
             <w:szCs w:val="24"/>
           </w:rPr>
-          <w:t>December 5, 2020</w:t>
+          <w:t>January 20, 2021</w:t>
         </w:r>
       </w:sdtContent>
     </w:sdt>
+  </w:p>
+  <w:p>
+    <w:pPr>
+      <w:pStyle w:val="Header"/>
+      <w:rPr>
+        <w:rFonts w:ascii="Arial" w:hAnsi="Arial" w:cs="Arial"/>
+        <w:sz w:val="24"/>
+        <w:szCs w:val="24"/>
+      </w:rPr>
+    </w:pPr>
+    <w:r>
+      <w:rPr>
+        <w:rFonts w:ascii="Arial" w:hAnsi="Arial" w:cs="Arial"/>
+        <w:sz w:val="24"/>
+        <w:szCs w:val="24"/>
+      </w:rPr>
+      <w:t>Tempest Campbell</w:t>
+    </w:r>
   </w:p>
   <w:p>
     <w:pPr>
@@ -1183,6 +1214,29 @@
       <w:contextualSpacing/>
     </w:pPr>
   </w:style>
+  <w:style w:type="character" w:styleId="Hyperlink">
+    <w:name w:val="Hyperlink"/>
+    <w:basedOn w:val="DefaultParagraphFont"/>
+    <w:uiPriority w:val="99"/>
+    <w:unhideWhenUsed/>
+    <w:rsid w:val="00F50EE6"/>
+    <w:rPr>
+      <w:color w:val="0000FF"/>
+      <w:u w:val="single"/>
+    </w:rPr>
+  </w:style>
+  <w:style w:type="character" w:styleId="UnresolvedMention">
+    <w:name w:val="Unresolved Mention"/>
+    <w:basedOn w:val="DefaultParagraphFont"/>
+    <w:uiPriority w:val="99"/>
+    <w:semiHidden/>
+    <w:unhideWhenUsed/>
+    <w:rsid w:val="00F50EE6"/>
+    <w:rPr>
+      <w:color w:val="605E5C"/>
+      <w:shd w:val="clear" w:color="auto" w:fill="E1DFDD"/>
+    </w:rPr>
+  </w:style>
 </w:styles>
 </file>
 
@@ -1327,6 +1381,7 @@
   </w:compat>
   <w:rsids>
     <w:rsidRoot w:val="00B07101"/>
+    <w:rsid w:val="009A248B"/>
     <w:rsid w:val="00B07101"/>
     <w:rsid w:val="00F66069"/>
     <w:rsid w:val="00FC567F"/>
@@ -2093,7 +2148,7 @@
 
 <file path=customXml/item1.xml><?xml version="1.0" encoding="utf-8"?>
 <CoverPageProperties xmlns="http://schemas.microsoft.com/office/2006/coverPageProps">
-  <PublishDate>2020-12-05T00:00:00</PublishDate>
+  <PublishDate>2021-01-20T00:00:00</PublishDate>
   <Abstract/>
   <CompanyAddress/>
   <CompanyPhone/>

</xml_diff>